<commit_message>
Replace hackathon project with updated code, results, and PAI graphs
</commit_message>
<xml_diff>
--- a/Examples/hackathonProjects/perforated-monai-3d-unet/Dendritic Optimization for Compressed 3D UNet.docx
+++ b/Examples/hackathonProjects/perforated-monai-3d-unet/Dendritic Optimization for Compressed 3D UNet.docx
@@ -150,6 +150,21 @@
         </w:rPr>
         <w:t>. We show that dendrites activate without manual intervention and consistently improve validation Dice scores across training regimes.</w:t>
       </w:r>
+      <w:r>
+        <w:t xml:space="preserve"> </w:t>
+      </w:r>
+      <w:r>
+        <w:rPr>
+          <w:rFonts w:ascii="Segoe UI Emoji" w:hAnsi="Segoe UI Emoji" w:cs="Segoe UI Emoji"/>
+        </w:rPr>
+        <w:t>Training is governed by an automatic dendritic tracker that terminates runs once structural convergence is detected</w:t>
+      </w:r>
+      <w:r>
+        <w:rPr>
+          <w:rFonts w:ascii="Segoe UI Emoji" w:hAnsi="Segoe UI Emoji" w:cs="Segoe UI Emoji"/>
+        </w:rPr>
+        <w:t>.</w:t>
+      </w:r>
     </w:p>
     <w:p>
       <w:pPr>
@@ -348,7 +363,7 @@
         <w:rPr>
           <w:rFonts w:ascii="Segoe UI Emoji" w:hAnsi="Segoe UI Emoji" w:cs="Segoe UI Emoji"/>
         </w:rPr>
-        <w:t>Metric: Mean validation Dice (WT, TC, ET averaged)</w:t>
+        <w:t xml:space="preserve">Metric: Mean validation Dice </w:t>
       </w:r>
     </w:p>
     <w:p>
@@ -365,6 +380,7 @@
         <w:rPr>
           <w:rFonts w:ascii="Segoe UI Emoji" w:hAnsi="Segoe UI Emoji" w:cs="Segoe UI Emoji"/>
         </w:rPr>
+        <w:lastRenderedPageBreak/>
         <w:t>Inference: Sliding window inference (96×96×96)</w:t>
       </w:r>
     </w:p>
@@ -378,7 +394,6 @@
         <w:rPr>
           <w:rFonts w:ascii="Segoe UI Emoji" w:hAnsi="Segoe UI Emoji" w:cs="Segoe UI Emoji"/>
         </w:rPr>
-        <w:lastRenderedPageBreak/>
         <w:pict w14:anchorId="22E68CEC">
           <v:rect id="_x0000_i1031" style="width:0;height:1.5pt" o:hralign="center" o:hrstd="t" o:hr="t" fillcolor="#a0a0a0" stroked="f"/>
         </w:pict>
@@ -807,8 +822,9 @@
         <w:tblLook w:val="04A0" w:firstRow="1" w:lastRow="0" w:firstColumn="1" w:lastColumn="0" w:noHBand="0" w:noVBand="1"/>
       </w:tblPr>
       <w:tblGrid>
-        <w:gridCol w:w="1625"/>
-        <w:gridCol w:w="1867"/>
+        <w:gridCol w:w="1529"/>
+        <w:gridCol w:w="926"/>
+        <w:gridCol w:w="941"/>
       </w:tblGrid>
       <w:tr>
         <w:trPr>
@@ -838,6 +854,7 @@
         <w:tc>
           <w:tcPr>
             <w:tcW w:w="0" w:type="auto"/>
+            <w:gridSpan w:val="2"/>
             <w:vAlign w:val="center"/>
             <w:hideMark/>
           </w:tcPr>
@@ -883,6 +900,7 @@
         <w:tc>
           <w:tcPr>
             <w:tcW w:w="0" w:type="auto"/>
+            <w:gridSpan w:val="2"/>
             <w:vAlign w:val="center"/>
             <w:hideMark/>
           </w:tcPr>
@@ -921,51 +939,6 @@
               <w:rPr>
                 <w:rFonts w:ascii="Segoe UI Emoji" w:hAnsi="Segoe UI Emoji" w:cs="Segoe UI Emoji"/>
               </w:rPr>
-              <w:t>Epochs</w:t>
-            </w:r>
-          </w:p>
-        </w:tc>
-        <w:tc>
-          <w:tcPr>
-            <w:tcW w:w="0" w:type="auto"/>
-            <w:vAlign w:val="center"/>
-            <w:hideMark/>
-          </w:tcPr>
-          <w:p>
-            <w:pPr>
-              <w:rPr>
-                <w:rFonts w:ascii="Segoe UI Emoji" w:hAnsi="Segoe UI Emoji" w:cs="Segoe UI Emoji"/>
-              </w:rPr>
-            </w:pPr>
-            <w:r>
-              <w:rPr>
-                <w:rFonts w:ascii="Segoe UI Emoji" w:hAnsi="Segoe UI Emoji" w:cs="Segoe UI Emoji"/>
-              </w:rPr>
-              <w:t>30</w:t>
-            </w:r>
-          </w:p>
-        </w:tc>
-      </w:tr>
-      <w:tr>
-        <w:trPr>
-          <w:tblCellSpacing w:w="15" w:type="dxa"/>
-        </w:trPr>
-        <w:tc>
-          <w:tcPr>
-            <w:tcW w:w="0" w:type="auto"/>
-            <w:vAlign w:val="center"/>
-            <w:hideMark/>
-          </w:tcPr>
-          <w:p>
-            <w:pPr>
-              <w:rPr>
-                <w:rFonts w:ascii="Segoe UI Emoji" w:hAnsi="Segoe UI Emoji" w:cs="Segoe UI Emoji"/>
-              </w:rPr>
-            </w:pPr>
-            <w:r>
-              <w:rPr>
-                <w:rFonts w:ascii="Segoe UI Emoji" w:hAnsi="Segoe UI Emoji" w:cs="Segoe UI Emoji"/>
-              </w:rPr>
               <w:t>Learning Rate</w:t>
             </w:r>
           </w:p>
@@ -973,6 +946,7 @@
         <w:tc>
           <w:tcPr>
             <w:tcW w:w="0" w:type="auto"/>
+            <w:gridSpan w:val="2"/>
             <w:vAlign w:val="center"/>
             <w:hideMark/>
           </w:tcPr>
@@ -993,11 +967,14 @@
       </w:tr>
       <w:tr>
         <w:trPr>
+          <w:gridAfter w:val="1"/>
+          <w:trHeight w:val="277"/>
           <w:tblCellSpacing w:w="15" w:type="dxa"/>
         </w:trPr>
         <w:tc>
           <w:tcPr>
             <w:tcW w:w="0" w:type="auto"/>
+            <w:gridSpan w:val="2"/>
             <w:vAlign w:val="center"/>
             <w:hideMark/>
           </w:tcPr>
@@ -1007,32 +984,6 @@
                 <w:rFonts w:ascii="Segoe UI Emoji" w:hAnsi="Segoe UI Emoji" w:cs="Segoe UI Emoji"/>
               </w:rPr>
             </w:pPr>
-            <w:r>
-              <w:rPr>
-                <w:rFonts w:ascii="Segoe UI Emoji" w:hAnsi="Segoe UI Emoji" w:cs="Segoe UI Emoji"/>
-              </w:rPr>
-              <w:t>Training Mode</w:t>
-            </w:r>
-          </w:p>
-        </w:tc>
-        <w:tc>
-          <w:tcPr>
-            <w:tcW w:w="0" w:type="auto"/>
-            <w:vAlign w:val="center"/>
-            <w:hideMark/>
-          </w:tcPr>
-          <w:p>
-            <w:pPr>
-              <w:rPr>
-                <w:rFonts w:ascii="Segoe UI Emoji" w:hAnsi="Segoe UI Emoji" w:cs="Segoe UI Emoji"/>
-              </w:rPr>
-            </w:pPr>
-            <w:r>
-              <w:rPr>
-                <w:rFonts w:ascii="Segoe UI Emoji" w:hAnsi="Segoe UI Emoji" w:cs="Segoe UI Emoji"/>
-              </w:rPr>
-              <w:t>Standard</w:t>
-            </w:r>
           </w:p>
         </w:tc>
       </w:tr>
@@ -1126,8 +1077,8 @@
         <w:tblLook w:val="04A0" w:firstRow="1" w:lastRow="0" w:firstColumn="1" w:lastColumn="0" w:noHBand="0" w:noVBand="1"/>
       </w:tblPr>
       <w:tblGrid>
-        <w:gridCol w:w="1625"/>
-        <w:gridCol w:w="2309"/>
+        <w:gridCol w:w="1529"/>
+        <w:gridCol w:w="1738"/>
       </w:tblGrid>
       <w:tr>
         <w:trPr>
@@ -1240,51 +1191,6 @@
               <w:rPr>
                 <w:rFonts w:ascii="Segoe UI Emoji" w:hAnsi="Segoe UI Emoji" w:cs="Segoe UI Emoji"/>
               </w:rPr>
-              <w:t>Epochs</w:t>
-            </w:r>
-          </w:p>
-        </w:tc>
-        <w:tc>
-          <w:tcPr>
-            <w:tcW w:w="0" w:type="auto"/>
-            <w:vAlign w:val="center"/>
-            <w:hideMark/>
-          </w:tcPr>
-          <w:p>
-            <w:pPr>
-              <w:rPr>
-                <w:rFonts w:ascii="Segoe UI Emoji" w:hAnsi="Segoe UI Emoji" w:cs="Segoe UI Emoji"/>
-              </w:rPr>
-            </w:pPr>
-            <w:r>
-              <w:rPr>
-                <w:rFonts w:ascii="Segoe UI Emoji" w:hAnsi="Segoe UI Emoji" w:cs="Segoe UI Emoji"/>
-              </w:rPr>
-              <w:t>20</w:t>
-            </w:r>
-          </w:p>
-        </w:tc>
-      </w:tr>
-      <w:tr>
-        <w:trPr>
-          <w:tblCellSpacing w:w="15" w:type="dxa"/>
-        </w:trPr>
-        <w:tc>
-          <w:tcPr>
-            <w:tcW w:w="0" w:type="auto"/>
-            <w:vAlign w:val="center"/>
-            <w:hideMark/>
-          </w:tcPr>
-          <w:p>
-            <w:pPr>
-              <w:rPr>
-                <w:rFonts w:ascii="Segoe UI Emoji" w:hAnsi="Segoe UI Emoji" w:cs="Segoe UI Emoji"/>
-              </w:rPr>
-            </w:pPr>
-            <w:r>
-              <w:rPr>
-                <w:rFonts w:ascii="Segoe UI Emoji" w:hAnsi="Segoe UI Emoji" w:cs="Segoe UI Emoji"/>
-              </w:rPr>
               <w:t>Learning Rate</w:t>
             </w:r>
           </w:p>
@@ -1312,6 +1218,7 @@
       </w:tr>
       <w:tr>
         <w:trPr>
+          <w:gridAfter w:val="1"/>
           <w:tblCellSpacing w:w="15" w:type="dxa"/>
         </w:trPr>
         <w:tc>
@@ -1326,32 +1233,6 @@
                 <w:rFonts w:ascii="Segoe UI Emoji" w:hAnsi="Segoe UI Emoji" w:cs="Segoe UI Emoji"/>
               </w:rPr>
             </w:pPr>
-            <w:r>
-              <w:rPr>
-                <w:rFonts w:ascii="Segoe UI Emoji" w:hAnsi="Segoe UI Emoji" w:cs="Segoe UI Emoji"/>
-              </w:rPr>
-              <w:t>Training Mode</w:t>
-            </w:r>
-          </w:p>
-        </w:tc>
-        <w:tc>
-          <w:tcPr>
-            <w:tcW w:w="0" w:type="auto"/>
-            <w:vAlign w:val="center"/>
-            <w:hideMark/>
-          </w:tcPr>
-          <w:p>
-            <w:pPr>
-              <w:rPr>
-                <w:rFonts w:ascii="Segoe UI Emoji" w:hAnsi="Segoe UI Emoji" w:cs="Segoe UI Emoji"/>
-              </w:rPr>
-            </w:pPr>
-            <w:r>
-              <w:rPr>
-                <w:rFonts w:ascii="Segoe UI Emoji" w:hAnsi="Segoe UI Emoji" w:cs="Segoe UI Emoji"/>
-              </w:rPr>
-              <w:t>Capacity-constrained</w:t>
-            </w:r>
           </w:p>
         </w:tc>
       </w:tr>
@@ -1506,7 +1387,7 @@
         <w:rPr>
           <w:rFonts w:ascii="Segoe UI Emoji" w:hAnsi="Segoe UI Emoji" w:cs="Segoe UI Emoji"/>
         </w:rPr>
-        <w:t>Perforated backpropagation disabled (focus on structure learning)</w:t>
+        <w:t>Switch mode: DOING_HISTORY</w:t>
       </w:r>
     </w:p>
     <w:p>
@@ -1523,7 +1404,13 @@
         <w:rPr>
           <w:rFonts w:ascii="Segoe UI Emoji" w:hAnsi="Segoe UI Emoji" w:cs="Segoe UI Emoji"/>
         </w:rPr>
-        <w:t>Switch mode: DOING_HISTORY</w:t>
+        <w:t xml:space="preserve">Maximum dendrites: </w:t>
+      </w:r>
+      <w:r>
+        <w:rPr>
+          <w:rFonts w:ascii="Segoe UI Emoji" w:hAnsi="Segoe UI Emoji" w:cs="Segoe UI Emoji"/>
+        </w:rPr>
+        <w:t>2</w:t>
       </w:r>
     </w:p>
     <w:p>
@@ -1540,7 +1427,7 @@
         <w:rPr>
           <w:rFonts w:ascii="Segoe UI Emoji" w:hAnsi="Segoe UI Emoji" w:cs="Segoe UI Emoji"/>
         </w:rPr>
-        <w:t>Maximum dendrites: 10</w:t>
+        <w:t>Training terminates automatically when the PAI tracker signals structural convergence</w:t>
       </w:r>
     </w:p>
     <w:p>
@@ -1582,6 +1469,14 @@
       <w:pPr>
         <w:rPr>
           <w:rFonts w:ascii="Segoe UI Emoji" w:hAnsi="Segoe UI Emoji" w:cs="Segoe UI Emoji"/>
+          <w:highlight w:val="yellow"/>
+        </w:rPr>
+      </w:pPr>
+    </w:p>
+    <w:p>
+      <w:pPr>
+        <w:rPr>
+          <w:rFonts w:ascii="Segoe UI Emoji" w:hAnsi="Segoe UI Emoji" w:cs="Segoe UI Emoji"/>
         </w:rPr>
       </w:pPr>
       <w:r>
@@ -1610,6 +1505,33 @@
           <w:rFonts w:ascii="Segoe UI Emoji" w:hAnsi="Segoe UI Emoji" w:cs="Segoe UI Emoji"/>
         </w:rPr>
         <w:t xml:space="preserve"> </w:t>
+      </w:r>
+    </w:p>
+    <w:p>
+      <w:pPr>
+        <w:rPr>
+          <w:rFonts w:ascii="Segoe UI Emoji" w:hAnsi="Segoe UI Emoji" w:cs="Segoe UI Emoji"/>
+        </w:rPr>
+      </w:pPr>
+      <w:r>
+        <w:rPr>
+          <w:rFonts w:ascii="Segoe UI Emoji" w:hAnsi="Segoe UI Emoji" w:cs="Segoe UI Emoji"/>
+        </w:rPr>
+        <w:t xml:space="preserve">For fair comparison, we report the </w:t>
+      </w:r>
+      <w:r>
+        <w:rPr>
+          <w:rFonts w:ascii="Segoe UI Emoji" w:hAnsi="Segoe UI Emoji" w:cs="Segoe UI Emoji"/>
+          <w:b/>
+          <w:bCs/>
+        </w:rPr>
+        <w:t>best validation Dice achieved during training</w:t>
+      </w:r>
+      <w:r>
+        <w:rPr>
+          <w:rFonts w:ascii="Segoe UI Emoji" w:hAnsi="Segoe UI Emoji" w:cs="Segoe UI Emoji"/>
+        </w:rPr>
+        <w:t xml:space="preserve"> for each model, as dendritic optimization intentionally explores the architecture space and does not converge monotonically.</w:t>
       </w:r>
     </w:p>
     <w:tbl>
@@ -1626,7 +1548,7 @@
       </w:tblPr>
       <w:tblGrid>
         <w:gridCol w:w="1944"/>
-        <w:gridCol w:w="6625"/>
+        <w:gridCol w:w="4660"/>
       </w:tblGrid>
       <w:tr>
         <w:trPr>
@@ -1728,19 +1650,25 @@
               <w:rPr>
                 <w:rFonts w:ascii="Segoe UI Emoji" w:hAnsi="Segoe UI Emoji" w:cs="Segoe UI Emoji"/>
               </w:rPr>
-              <w:t>207</w:t>
+              <w:t>2</w:t>
             </w:r>
             <w:r>
               <w:rPr>
                 <w:rFonts w:ascii="Segoe UI Emoji" w:hAnsi="Segoe UI Emoji" w:cs="Segoe UI Emoji"/>
               </w:rPr>
-              <w:t xml:space="preserve"> -Perforated</w:t>
+              <w:t>441</w:t>
             </w:r>
             <w:r>
               <w:rPr>
                 <w:rFonts w:ascii="Segoe UI Emoji" w:hAnsi="Segoe UI Emoji" w:cs="Segoe UI Emoji"/>
               </w:rPr>
-              <w:t>-MONAI\src\training\train_baseline.py</w:t>
+              <w:t xml:space="preserve"> -</w:t>
+            </w:r>
+            <w:r>
+              <w:rPr>
+                <w:rFonts w:ascii="Segoe UI Emoji" w:hAnsi="Segoe UI Emoji" w:cs="Segoe UI Emoji"/>
+              </w:rPr>
+              <w:t>src\training\train_baseline.py</w:t>
             </w:r>
           </w:p>
         </w:tc>
@@ -1799,7 +1727,7 @@
               <w:rPr>
                 <w:rFonts w:ascii="Segoe UI Emoji" w:hAnsi="Segoe UI Emoji" w:cs="Segoe UI Emoji"/>
               </w:rPr>
-              <w:t>267</w:t>
+              <w:t>3593</w:t>
             </w:r>
             <w:r>
               <w:rPr>
@@ -1811,7 +1739,7 @@
               <w:rPr>
                 <w:rFonts w:ascii="Segoe UI Emoji" w:hAnsi="Segoe UI Emoji" w:cs="Segoe UI Emoji"/>
               </w:rPr>
-              <w:t>Perforated-MONAI\src\training\train_dendritic_old.py</w:t>
+              <w:t>src\training\train_dendritic_old.py</w:t>
             </w:r>
           </w:p>
         </w:tc>
@@ -1844,7 +1772,34 @@
           <w:bCs/>
           <w:color w:val="275317" w:themeColor="accent6" w:themeShade="80"/>
         </w:rPr>
-        <w:t xml:space="preserve"> + Dendrites shows ~29% relative improvement in Dice score over the baseline </w:t>
+        <w:t xml:space="preserve"> + Dendrites shows ~</w:t>
+      </w:r>
+      <w:r>
+        <w:rPr>
+          <w:rFonts w:ascii="Segoe UI Emoji" w:hAnsi="Segoe UI Emoji" w:cs="Segoe UI Emoji"/>
+          <w:b/>
+          <w:bCs/>
+          <w:color w:val="275317" w:themeColor="accent6" w:themeShade="80"/>
+        </w:rPr>
+        <w:t>47.3%</w:t>
+      </w:r>
+      <w:r>
+        <w:rPr>
+          <w:rFonts w:ascii="Segoe UI Emoji" w:hAnsi="Segoe UI Emoji" w:cs="Segoe UI Emoji"/>
+          <w:b/>
+          <w:bCs/>
+          <w:color w:val="275317" w:themeColor="accent6" w:themeShade="80"/>
+        </w:rPr>
+        <w:t xml:space="preserve"> </w:t>
+      </w:r>
+      <w:r>
+        <w:rPr>
+          <w:rFonts w:ascii="Segoe UI Emoji" w:hAnsi="Segoe UI Emoji" w:cs="Segoe UI Emoji"/>
+          <w:b/>
+          <w:bCs/>
+          <w:color w:val="275317" w:themeColor="accent6" w:themeShade="80"/>
+        </w:rPr>
+        <w:t xml:space="preserve">relative improvement in Dice score over the baseline </w:t>
       </w:r>
       <w:proofErr w:type="spellStart"/>
       <w:r>
@@ -1973,7 +1928,7 @@
       </w:tblPr>
       <w:tblGrid>
         <w:gridCol w:w="3326"/>
-        <w:gridCol w:w="4107"/>
+        <w:gridCol w:w="4744"/>
       </w:tblGrid>
       <w:tr>
         <w:trPr>
@@ -2069,7 +2024,13 @@
               <w:rPr>
                 <w:rFonts w:ascii="Segoe UI Emoji" w:hAnsi="Segoe UI Emoji" w:cs="Segoe UI Emoji"/>
               </w:rPr>
-              <w:t>~0.155</w:t>
+              <w:t>~0.</w:t>
+            </w:r>
+            <w:r>
+              <w:rPr>
+                <w:rFonts w:ascii="Segoe UI Emoji" w:hAnsi="Segoe UI Emoji" w:cs="Segoe UI Emoji"/>
+              </w:rPr>
+              <w:t>2945</w:t>
             </w:r>
             <w:r>
               <w:rPr>
@@ -2140,7 +2101,13 @@
               <w:rPr>
                 <w:rFonts w:ascii="Segoe UI Emoji" w:hAnsi="Segoe UI Emoji" w:cs="Segoe UI Emoji"/>
               </w:rPr>
-              <w:t>~0.185</w:t>
+              <w:t>~0.</w:t>
+            </w:r>
+            <w:r>
+              <w:rPr>
+                <w:rFonts w:ascii="Segoe UI Emoji" w:hAnsi="Segoe UI Emoji" w:cs="Segoe UI Emoji"/>
+              </w:rPr>
+              <w:t>3414</w:t>
             </w:r>
             <w:r>
               <w:rPr>
@@ -2158,7 +2125,19 @@
               <w:rPr>
                 <w:rFonts w:ascii="Segoe UI Emoji" w:hAnsi="Segoe UI Emoji" w:cs="Segoe UI Emoji"/>
               </w:rPr>
-              <w:t>train_dendritic_old.py</w:t>
+              <w:t>train_dendritic_old</w:t>
+            </w:r>
+            <w:r>
+              <w:rPr>
+                <w:rFonts w:ascii="Segoe UI Emoji" w:hAnsi="Segoe UI Emoji" w:cs="Segoe UI Emoji"/>
+              </w:rPr>
+              <w:t>_compressed</w:t>
+            </w:r>
+            <w:r>
+              <w:rPr>
+                <w:rFonts w:ascii="Segoe UI Emoji" w:hAnsi="Segoe UI Emoji" w:cs="Segoe UI Emoji"/>
+              </w:rPr>
+              <w:t>.py</w:t>
             </w:r>
           </w:p>
         </w:tc>
@@ -2190,7 +2169,28 @@
           <w:rFonts w:ascii="Segoe UI Emoji" w:hAnsi="Segoe UI Emoji" w:cs="Segoe UI Emoji"/>
           <w:color w:val="275317" w:themeColor="accent6" w:themeShade="80"/>
         </w:rPr>
-        <w:t>≈ +19% Dice improvement over compressed baseline</w:t>
+        <w:t>≈ +</w:t>
+      </w:r>
+      <w:r>
+        <w:rPr>
+          <w:rFonts w:ascii="Segoe UI Emoji" w:hAnsi="Segoe UI Emoji" w:cs="Segoe UI Emoji"/>
+          <w:color w:val="275317" w:themeColor="accent6" w:themeShade="80"/>
+        </w:rPr>
+        <w:t>15.9%</w:t>
+      </w:r>
+      <w:r>
+        <w:rPr>
+          <w:rFonts w:ascii="Segoe UI Emoji" w:hAnsi="Segoe UI Emoji" w:cs="Segoe UI Emoji"/>
+          <w:color w:val="275317" w:themeColor="accent6" w:themeShade="80"/>
+        </w:rPr>
+        <w:t xml:space="preserve"> </w:t>
+      </w:r>
+      <w:r>
+        <w:rPr>
+          <w:rFonts w:ascii="Segoe UI Emoji" w:hAnsi="Segoe UI Emoji" w:cs="Segoe UI Emoji"/>
+          <w:color w:val="275317" w:themeColor="accent6" w:themeShade="80"/>
+        </w:rPr>
+        <w:t>Dice improvement over compressed baseline</w:t>
       </w:r>
     </w:p>
     <w:p>
@@ -2227,7 +2227,7 @@
         <w:rPr>
           <w:rFonts w:ascii="Segoe UI Emoji" w:hAnsi="Segoe UI Emoji" w:cs="Segoe UI Emoji"/>
         </w:rPr>
-        <w:t>Baseline accuracy drops due to compression (expected)</w:t>
+        <w:t>Dendrites activate and recover a significant portion of lost accuracy</w:t>
       </w:r>
     </w:p>
     <w:p>
@@ -2244,7 +2244,7 @@
         <w:rPr>
           <w:rFonts w:ascii="Segoe UI Emoji" w:hAnsi="Segoe UI Emoji" w:cs="Segoe UI Emoji"/>
         </w:rPr>
-        <w:t>Dendrites activate and recover a significant portion of lost accuracy</w:t>
+        <w:t>Demonstrates adaptive capacity reallocation</w:t>
       </w:r>
     </w:p>
     <w:p>
@@ -2261,7 +2261,7 @@
         <w:rPr>
           <w:rFonts w:ascii="Segoe UI Emoji" w:hAnsi="Segoe UI Emoji" w:cs="Segoe UI Emoji"/>
         </w:rPr>
-        <w:t>Demonstrates adaptive capacity reallocation</w:t>
+        <w:t>Multiple dendritic growth cycles were evaluated automatically before convergence</w:t>
       </w:r>
     </w:p>
     <w:p>
@@ -2288,183 +2288,8 @@
       <w:r>
         <w:rPr>
           <w:rFonts w:ascii="Segoe UI Emoji" w:hAnsi="Segoe UI Emoji" w:cs="Segoe UI Emoji"/>
-          <w:highlight w:val="yellow"/>
-        </w:rPr>
-        <w:t>7. Key Findings</w:t>
-      </w:r>
-    </w:p>
-    <w:p>
-      <w:pPr>
-        <w:rPr>
-          <w:rFonts w:ascii="Segoe UI Emoji" w:hAnsi="Segoe UI Emoji" w:cs="Segoe UI Emoji"/>
-        </w:rPr>
-      </w:pPr>
-      <w:r>
-        <w:rPr>
-          <w:rFonts w:ascii="Segoe UI Emoji" w:hAnsi="Segoe UI Emoji" w:cs="Segoe UI Emoji"/>
-        </w:rPr>
-        <w:t>1. Dendrites Improve Strong Models</w:t>
-      </w:r>
-    </w:p>
-    <w:p>
-      <w:pPr>
-        <w:rPr>
-          <w:rFonts w:ascii="Segoe UI Emoji" w:hAnsi="Segoe UI Emoji" w:cs="Segoe UI Emoji"/>
-        </w:rPr>
-      </w:pPr>
-      <w:r>
-        <w:rPr>
-          <w:rFonts w:ascii="Segoe UI Emoji" w:hAnsi="Segoe UI Emoji" w:cs="Segoe UI Emoji"/>
         </w:rPr>
         <w:lastRenderedPageBreak/>
-        <w:t xml:space="preserve">Even in a full-capacity </w:t>
-      </w:r>
-      <w:proofErr w:type="spellStart"/>
-      <w:r>
-        <w:rPr>
-          <w:rFonts w:ascii="Segoe UI Emoji" w:hAnsi="Segoe UI Emoji" w:cs="Segoe UI Emoji"/>
-        </w:rPr>
-        <w:t>UNet</w:t>
-      </w:r>
-      <w:proofErr w:type="spellEnd"/>
-      <w:r>
-        <w:rPr>
-          <w:rFonts w:ascii="Segoe UI Emoji" w:hAnsi="Segoe UI Emoji" w:cs="Segoe UI Emoji"/>
-        </w:rPr>
-        <w:t xml:space="preserve"> trained for 30 epochs, dendritic optimization triggered and improved accuracy. </w:t>
-      </w:r>
-      <w:r>
-        <w:rPr>
-          <w:rFonts w:ascii="Segoe UI Emoji" w:hAnsi="Segoe UI Emoji" w:cs="Segoe UI Emoji"/>
-        </w:rPr>
-        <w:t>This indicates dendrites function as an effective optimization mechanism in practice</w:t>
-      </w:r>
-      <w:r>
-        <w:rPr>
-          <w:rFonts w:ascii="Segoe UI Emoji" w:hAnsi="Segoe UI Emoji" w:cs="Segoe UI Emoji"/>
-        </w:rPr>
-        <w:t>.</w:t>
-      </w:r>
-    </w:p>
-    <w:p>
-      <w:pPr>
-        <w:rPr>
-          <w:rFonts w:ascii="Segoe UI Emoji" w:hAnsi="Segoe UI Emoji" w:cs="Segoe UI Emoji"/>
-        </w:rPr>
-      </w:pPr>
-      <w:r>
-        <w:rPr>
-          <w:rFonts w:ascii="Segoe UI Emoji" w:hAnsi="Segoe UI Emoji" w:cs="Segoe UI Emoji"/>
-        </w:rPr>
-        <w:t>2. Dendrites Recover Accuracy Under Constraints</w:t>
-      </w:r>
-    </w:p>
-    <w:p>
-      <w:pPr>
-        <w:rPr>
-          <w:rFonts w:ascii="Segoe UI Emoji" w:hAnsi="Segoe UI Emoji" w:cs="Segoe UI Emoji"/>
-        </w:rPr>
-      </w:pPr>
-      <w:r>
-        <w:rPr>
-          <w:rFonts w:ascii="Segoe UI Emoji" w:hAnsi="Segoe UI Emoji" w:cs="Segoe UI Emoji"/>
-        </w:rPr>
-        <w:t>When model capacity and training budget were reduced, dendrites partially recovered lost performance without increasing the base architecture.</w:t>
-      </w:r>
-    </w:p>
-    <w:p>
-      <w:pPr>
-        <w:rPr>
-          <w:rFonts w:ascii="Segoe UI Emoji" w:hAnsi="Segoe UI Emoji" w:cs="Segoe UI Emoji"/>
-        </w:rPr>
-      </w:pPr>
-      <w:r>
-        <w:rPr>
-          <w:rFonts w:ascii="Segoe UI Emoji" w:hAnsi="Segoe UI Emoji" w:cs="Segoe UI Emoji"/>
-        </w:rPr>
-        <w:t xml:space="preserve">3. Fully Automatic </w:t>
-      </w:r>
-      <w:r>
-        <w:rPr>
-          <w:rFonts w:ascii="Segoe UI Emoji" w:hAnsi="Segoe UI Emoji" w:cs="Segoe UI Emoji"/>
-        </w:rPr>
-        <w:t>Behaviour</w:t>
-      </w:r>
-    </w:p>
-    <w:p>
-      <w:pPr>
-        <w:rPr>
-          <w:rFonts w:ascii="Segoe UI Emoji" w:hAnsi="Segoe UI Emoji" w:cs="Segoe UI Emoji"/>
-        </w:rPr>
-      </w:pPr>
-      <w:r>
-        <w:rPr>
-          <w:rFonts w:ascii="Segoe UI Emoji" w:hAnsi="Segoe UI Emoji" w:cs="Segoe UI Emoji"/>
-        </w:rPr>
-        <w:t>Dendrites were:</w:t>
-      </w:r>
-    </w:p>
-    <w:p>
-      <w:pPr>
-        <w:numPr>
-          <w:ilvl w:val="0"/>
-          <w:numId w:val="27"/>
-        </w:numPr>
-        <w:rPr>
-          <w:rFonts w:ascii="Segoe UI Emoji" w:hAnsi="Segoe UI Emoji" w:cs="Segoe UI Emoji"/>
-        </w:rPr>
-      </w:pPr>
-      <w:r>
-        <w:rPr>
-          <w:rFonts w:ascii="Segoe UI Emoji" w:hAnsi="Segoe UI Emoji" w:cs="Segoe UI Emoji"/>
-        </w:rPr>
-        <w:t>Not manually placed</w:t>
-      </w:r>
-    </w:p>
-    <w:p>
-      <w:pPr>
-        <w:numPr>
-          <w:ilvl w:val="0"/>
-          <w:numId w:val="27"/>
-        </w:numPr>
-        <w:rPr>
-          <w:rFonts w:ascii="Segoe UI Emoji" w:hAnsi="Segoe UI Emoji" w:cs="Segoe UI Emoji"/>
-        </w:rPr>
-      </w:pPr>
-      <w:r>
-        <w:rPr>
-          <w:rFonts w:ascii="Segoe UI Emoji" w:hAnsi="Segoe UI Emoji" w:cs="Segoe UI Emoji"/>
-        </w:rPr>
-        <w:t>Not forced to grow</w:t>
-      </w:r>
-    </w:p>
-    <w:p>
-      <w:pPr>
-        <w:numPr>
-          <w:ilvl w:val="0"/>
-          <w:numId w:val="27"/>
-        </w:numPr>
-        <w:rPr>
-          <w:rFonts w:ascii="Segoe UI Emoji" w:hAnsi="Segoe UI Emoji" w:cs="Segoe UI Emoji"/>
-        </w:rPr>
-      </w:pPr>
-      <w:r>
-        <w:rPr>
-          <w:rFonts w:ascii="Segoe UI Emoji" w:hAnsi="Segoe UI Emoji" w:cs="Segoe UI Emoji"/>
-        </w:rPr>
-        <w:t>Triggered only when validation trends justified restructuring</w:t>
-      </w:r>
-    </w:p>
-    <w:p>
-      <w:pPr>
-        <w:rPr>
-          <w:rFonts w:ascii="Segoe UI Emoji" w:hAnsi="Segoe UI Emoji" w:cs="Segoe UI Emoji"/>
-        </w:rPr>
-      </w:pPr>
-      <w:r>
-        <w:rPr>
-          <w:rFonts w:ascii="Segoe UI Emoji" w:hAnsi="Segoe UI Emoji" w:cs="Segoe UI Emoji"/>
-        </w:rPr>
         <w:pict w14:anchorId="5C87F8AE">
           <v:rect id="_x0000_i1038" style="width:0;height:1.5pt" o:hralign="center" o:hrstd="t" o:hr="t" fillcolor="#a0a0a0" stroked="f"/>
         </w:pict>
@@ -2481,7 +2306,14 @@
           <w:rFonts w:ascii="Segoe UI Emoji" w:hAnsi="Segoe UI Emoji" w:cs="Segoe UI Emoji"/>
           <w:highlight w:val="yellow"/>
         </w:rPr>
-        <w:t>8. Why This Matters</w:t>
+        <w:t>7</w:t>
+      </w:r>
+      <w:r>
+        <w:rPr>
+          <w:rFonts w:ascii="Segoe UI Emoji" w:hAnsi="Segoe UI Emoji" w:cs="Segoe UI Emoji"/>
+          <w:highlight w:val="yellow"/>
+        </w:rPr>
+        <w:t>. Why This Matters</w:t>
       </w:r>
     </w:p>
     <w:p>
@@ -2605,7 +2437,7 @@
           <w:rFonts w:ascii="Segoe UI Emoji" w:hAnsi="Segoe UI Emoji" w:cs="Segoe UI Emoji"/>
           <w:highlight w:val="yellow"/>
         </w:rPr>
-        <w:t>9</w:t>
+        <w:t>8</w:t>
       </w:r>
       <w:r>
         <w:rPr>
@@ -2712,7 +2544,6 @@
         <w:rPr>
           <w:rFonts w:ascii="Segoe UI Emoji" w:hAnsi="Segoe UI Emoji" w:cs="Segoe UI Emoji"/>
         </w:rPr>
-        <w:lastRenderedPageBreak/>
         <w:t>Accuracy bar chart (baseline vs dendritic)</w:t>
       </w:r>
       <w:r>
@@ -2724,21 +2555,18 @@
     </w:p>
     <w:p>
       <w:pPr>
+        <w:pStyle w:val="NormalWeb"/>
         <w:ind w:left="720"/>
-        <w:rPr>
-          <w:rFonts w:ascii="Segoe UI Emoji" w:hAnsi="Segoe UI Emoji" w:cs="Segoe UI Emoji"/>
-        </w:rPr>
-      </w:pPr>
-      <w:r>
-        <w:rPr>
-          <w:rFonts w:ascii="Segoe UI Emoji" w:hAnsi="Segoe UI Emoji" w:cs="Segoe UI Emoji"/>
+      </w:pPr>
+      <w:r>
+        <w:rPr>
           <w:noProof/>
         </w:rPr>
         <w:drawing>
-          <wp:inline distT="0" distB="0" distL="0" distR="0" wp14:anchorId="270BA537" wp14:editId="17F4FB0C">
-            <wp:extent cx="2629612" cy="1752977"/>
-            <wp:effectExtent l="0" t="0" r="0" b="0"/>
-            <wp:docPr id="1" name="Picture 1"/>
+          <wp:inline distT="0" distB="0" distL="0" distR="0" wp14:anchorId="3F3B288E" wp14:editId="318FAC7E">
+            <wp:extent cx="2490963" cy="1660550"/>
+            <wp:effectExtent l="0" t="0" r="5080" b="0"/>
+            <wp:docPr id="4" name="Picture 4"/>
             <wp:cNvGraphicFramePr>
               <a:graphicFrameLocks xmlns:a="http://schemas.openxmlformats.org/drawingml/2006/main" noChangeAspect="1"/>
             </wp:cNvGraphicFramePr>
@@ -2746,19 +2574,632 @@
               <a:graphicData uri="http://schemas.openxmlformats.org/drawingml/2006/picture">
                 <pic:pic xmlns:pic="http://schemas.openxmlformats.org/drawingml/2006/picture">
                   <pic:nvPicPr>
-                    <pic:cNvPr id="1" name=""/>
+                    <pic:cNvPr id="0" name="Picture 17"/>
+                    <pic:cNvPicPr>
+                      <a:picLocks noChangeAspect="1" noChangeArrowheads="1"/>
+                    </pic:cNvPicPr>
+                  </pic:nvPicPr>
+                  <pic:blipFill>
+                    <a:blip r:embed="rId6" cstate="print">
+                      <a:extLst>
+                        <a:ext uri="{28A0092B-C50C-407E-A947-70E740481C1C}">
+                          <a14:useLocalDpi xmlns:a14="http://schemas.microsoft.com/office/drawing/2010/main" val="0"/>
+                        </a:ext>
+                      </a:extLst>
+                    </a:blip>
+                    <a:srcRect/>
+                    <a:stretch>
+                      <a:fillRect/>
+                    </a:stretch>
+                  </pic:blipFill>
+                  <pic:spPr bwMode="auto">
+                    <a:xfrm>
+                      <a:off x="0" y="0"/>
+                      <a:ext cx="2514765" cy="1676417"/>
+                    </a:xfrm>
+                    <a:prstGeom prst="rect">
+                      <a:avLst/>
+                    </a:prstGeom>
+                    <a:noFill/>
+                    <a:ln>
+                      <a:noFill/>
+                    </a:ln>
+                  </pic:spPr>
+                </pic:pic>
+              </a:graphicData>
+            </a:graphic>
+          </wp:inline>
+        </w:drawing>
+      </w:r>
+      <w:r>
+        <w:drawing>
+          <wp:inline distT="0" distB="0" distL="0" distR="0" wp14:anchorId="6DB535CC" wp14:editId="76478A40">
+            <wp:extent cx="2490470" cy="1660221"/>
+            <wp:effectExtent l="0" t="0" r="5080" b="0"/>
+            <wp:docPr id="6" name="Picture 6"/>
+            <wp:cNvGraphicFramePr>
+              <a:graphicFrameLocks xmlns:a="http://schemas.openxmlformats.org/drawingml/2006/main" noChangeAspect="1"/>
+            </wp:cNvGraphicFramePr>
+            <a:graphic xmlns:a="http://schemas.openxmlformats.org/drawingml/2006/main">
+              <a:graphicData uri="http://schemas.openxmlformats.org/drawingml/2006/picture">
+                <pic:pic xmlns:pic="http://schemas.openxmlformats.org/drawingml/2006/picture">
+                  <pic:nvPicPr>
+                    <pic:cNvPr id="0" name="Picture 30"/>
+                    <pic:cNvPicPr>
+                      <a:picLocks noChangeAspect="1" noChangeArrowheads="1"/>
+                    </pic:cNvPicPr>
+                  </pic:nvPicPr>
+                  <pic:blipFill>
+                    <a:blip r:embed="rId7" cstate="print">
+                      <a:extLst>
+                        <a:ext uri="{28A0092B-C50C-407E-A947-70E740481C1C}">
+                          <a14:useLocalDpi xmlns:a14="http://schemas.microsoft.com/office/drawing/2010/main" val="0"/>
+                        </a:ext>
+                      </a:extLst>
+                    </a:blip>
+                    <a:srcRect/>
+                    <a:stretch>
+                      <a:fillRect/>
+                    </a:stretch>
+                  </pic:blipFill>
+                  <pic:spPr bwMode="auto">
+                    <a:xfrm>
+                      <a:off x="0" y="0"/>
+                      <a:ext cx="2503384" cy="1668830"/>
+                    </a:xfrm>
+                    <a:prstGeom prst="rect">
+                      <a:avLst/>
+                    </a:prstGeom>
+                    <a:noFill/>
+                    <a:ln>
+                      <a:noFill/>
+                    </a:ln>
+                  </pic:spPr>
+                </pic:pic>
+              </a:graphicData>
+            </a:graphic>
+          </wp:inline>
+        </w:drawing>
+      </w:r>
+    </w:p>
+    <w:p>
+      <w:pPr>
+        <w:pStyle w:val="NormalWeb"/>
+        <w:ind w:left="720"/>
+      </w:pPr>
+    </w:p>
+    <w:p>
+      <w:pPr>
+        <w:ind w:left="720"/>
+        <w:rPr>
+          <w:rFonts w:ascii="Segoe UI Emoji" w:hAnsi="Segoe UI Emoji" w:cs="Segoe UI Emoji"/>
+        </w:rPr>
+      </w:pPr>
+    </w:p>
+    <w:p>
+      <w:pPr>
+        <w:ind w:left="720"/>
+        <w:rPr>
+          <w:rFonts w:ascii="Segoe UI Emoji" w:hAnsi="Segoe UI Emoji" w:cs="Segoe UI Emoji"/>
+        </w:rPr>
+      </w:pPr>
+    </w:p>
+    <w:p>
+      <w:pPr>
+        <w:pStyle w:val="ListParagraph"/>
+        <w:numPr>
+          <w:ilvl w:val="0"/>
+          <w:numId w:val="30"/>
+        </w:numPr>
+        <w:rPr>
+          <w:rFonts w:ascii="Segoe UI Emoji" w:hAnsi="Segoe UI Emoji" w:cs="Segoe UI Emoji"/>
+        </w:rPr>
+      </w:pPr>
+      <w:r>
+        <w:rPr>
+          <w:rFonts w:ascii="Segoe UI Emoji" w:hAnsi="Segoe UI Emoji" w:cs="Segoe UI Emoji"/>
+        </w:rPr>
+        <w:lastRenderedPageBreak/>
+        <w:t xml:space="preserve">Parameter count comparison </w:t>
+      </w:r>
+      <w:r>
+        <w:rPr>
+          <w:rFonts w:ascii="Segoe UI Emoji" w:hAnsi="Segoe UI Emoji" w:cs="Segoe UI Emoji"/>
+        </w:rPr>
+        <w:t>(present in root)</w:t>
+      </w:r>
+    </w:p>
+    <w:p>
+      <w:pPr>
+        <w:ind w:left="720"/>
+        <w:rPr>
+          <w:rFonts w:ascii="Segoe UI Emoji" w:hAnsi="Segoe UI Emoji" w:cs="Segoe UI Emoji"/>
+        </w:rPr>
+      </w:pPr>
+      <w:r>
+        <w:rPr>
+          <w:rFonts w:ascii="Segoe UI Emoji" w:hAnsi="Segoe UI Emoji" w:cs="Segoe UI Emoji"/>
+        </w:rPr>
+        <w:t>Run compare_models.py from root directory</w:t>
+      </w:r>
+    </w:p>
+    <w:p>
+      <w:pPr>
+        <w:ind w:left="720"/>
+        <w:rPr>
+          <w:rFonts w:ascii="Segoe UI Emoji" w:hAnsi="Segoe UI Emoji" w:cs="Segoe UI Emoji"/>
+        </w:rPr>
+      </w:pPr>
+      <w:r>
+        <w:rPr>
+          <w:rFonts w:ascii="Segoe UI Emoji" w:hAnsi="Segoe UI Emoji" w:cs="Segoe UI Emoji"/>
+        </w:rPr>
+        <w:t>model_comparison.csv</w:t>
+      </w:r>
+      <w:r>
+        <w:rPr>
+          <w:rFonts w:ascii="Segoe UI Emoji" w:hAnsi="Segoe UI Emoji" w:cs="Segoe UI Emoji"/>
+        </w:rPr>
+        <w:t xml:space="preserve"> (results)</w:t>
+      </w:r>
+    </w:p>
+    <w:p>
+      <w:pPr>
+        <w:ind w:left="720"/>
+        <w:rPr>
+          <w:rFonts w:ascii="Segoe UI Emoji" w:hAnsi="Segoe UI Emoji" w:cs="Segoe UI Emoji"/>
+        </w:rPr>
+      </w:pPr>
+    </w:p>
+    <w:p>
+      <w:pPr>
+        <w:pStyle w:val="ListParagraph"/>
+        <w:numPr>
+          <w:ilvl w:val="0"/>
+          <w:numId w:val="30"/>
+        </w:numPr>
+        <w:rPr>
+          <w:rFonts w:ascii="Segoe UI Emoji" w:hAnsi="Segoe UI Emoji" w:cs="Segoe UI Emoji"/>
+        </w:rPr>
+      </w:pPr>
+      <w:r>
+        <w:rPr>
+          <w:rFonts w:ascii="Segoe UI Emoji" w:hAnsi="Segoe UI Emoji" w:cs="Segoe UI Emoji"/>
+        </w:rPr>
+        <w:t>Training curves screenshot from W&amp;B</w:t>
+      </w:r>
+      <w:r>
+        <w:rPr>
+          <w:rFonts w:ascii="Segoe UI Emoji" w:hAnsi="Segoe UI Emoji" w:cs="Segoe UI Emoji"/>
+        </w:rPr>
+        <w:t xml:space="preserve"> and epochs plo</w:t>
+      </w:r>
+      <w:r>
+        <w:rPr>
+          <w:rFonts w:ascii="Segoe UI Emoji" w:hAnsi="Segoe UI Emoji" w:cs="Segoe UI Emoji"/>
+        </w:rPr>
+        <w:t>t</w:t>
+      </w:r>
+    </w:p>
+    <w:p>
+      <w:pPr>
+        <w:ind w:left="360" w:firstLine="360"/>
+        <w:rPr>
+          <w:rFonts w:ascii="Segoe UI Emoji" w:hAnsi="Segoe UI Emoji" w:cs="Segoe UI Emoji"/>
+        </w:rPr>
+      </w:pPr>
+      <w:r>
+        <w:rPr>
+          <w:rFonts w:ascii="Segoe UI Emoji" w:hAnsi="Segoe UI Emoji" w:cs="Segoe UI Emoji"/>
+        </w:rPr>
+        <w:t>D:\Hackathons\Perforated-MONAI\W&amp;B_Reports</w:t>
+      </w:r>
+    </w:p>
+    <w:p>
+      <w:pPr>
+        <w:ind w:left="360" w:firstLine="360"/>
+        <w:rPr>
+          <w:rFonts w:ascii="Segoe UI Emoji" w:hAnsi="Segoe UI Emoji" w:cs="Segoe UI Emoji"/>
+        </w:rPr>
+      </w:pPr>
+    </w:p>
+    <w:p>
+      <w:pPr>
+        <w:pStyle w:val="ListParagraph"/>
+        <w:numPr>
+          <w:ilvl w:val="0"/>
+          <w:numId w:val="30"/>
+        </w:numPr>
+        <w:rPr>
+          <w:rFonts w:ascii="Segoe UI Emoji" w:hAnsi="Segoe UI Emoji" w:cs="Segoe UI Emoji"/>
+        </w:rPr>
+      </w:pPr>
+      <w:r>
+        <w:rPr>
+          <w:rFonts w:ascii="Segoe UI Emoji" w:hAnsi="Segoe UI Emoji" w:cs="Segoe UI Emoji"/>
+        </w:rPr>
+        <w:t>To reproduce experiments, see HOW_TO_RUN_THIS.TXT in the project root</w:t>
+      </w:r>
+      <w:r>
+        <w:rPr>
+          <w:rFonts w:ascii="Segoe UI Emoji" w:hAnsi="Segoe UI Emoji" w:cs="Segoe UI Emoji"/>
+        </w:rPr>
+        <w:t xml:space="preserve"> and Readme.</w:t>
+      </w:r>
+    </w:p>
+    <w:p>
+      <w:pPr>
+        <w:pStyle w:val="NormalWeb"/>
+      </w:pPr>
+    </w:p>
+    <w:p>
+      <w:pPr>
+        <w:pStyle w:val="NormalWeb"/>
+      </w:pPr>
+    </w:p>
+    <w:p>
+      <w:pPr>
+        <w:pStyle w:val="NormalWeb"/>
+      </w:pPr>
+    </w:p>
+    <w:p>
+      <w:pPr>
+        <w:pStyle w:val="NormalWeb"/>
+      </w:pPr>
+    </w:p>
+    <w:p>
+      <w:pPr>
+        <w:pStyle w:val="NormalWeb"/>
+      </w:pPr>
+    </w:p>
+    <w:p>
+      <w:pPr>
+        <w:pStyle w:val="NormalWeb"/>
+      </w:pPr>
+    </w:p>
+    <w:p>
+      <w:pPr>
+        <w:pStyle w:val="NormalWeb"/>
+      </w:pPr>
+    </w:p>
+    <w:p>
+      <w:pPr>
+        <w:pStyle w:val="NormalWeb"/>
+      </w:pPr>
+    </w:p>
+    <w:p>
+      <w:pPr>
+        <w:rPr>
+          <w:rFonts w:ascii="Segoe UI Emoji" w:hAnsi="Segoe UI Emoji" w:cs="Segoe UI Emoji"/>
+          <w:b/>
+          <w:bCs/>
+        </w:rPr>
+      </w:pPr>
+    </w:p>
+    <w:p>
+      <w:pPr>
+        <w:rPr>
+          <w:rFonts w:ascii="Segoe UI Emoji" w:hAnsi="Segoe UI Emoji" w:cs="Segoe UI Emoji"/>
+          <w:b/>
+          <w:bCs/>
+        </w:rPr>
+      </w:pPr>
+    </w:p>
+    <w:p>
+      <w:pPr>
+        <w:rPr>
+          <w:rFonts w:ascii="Segoe UI Emoji" w:hAnsi="Segoe UI Emoji" w:cs="Segoe UI Emoji"/>
+          <w:b/>
+          <w:bCs/>
+        </w:rPr>
+      </w:pPr>
+    </w:p>
+    <w:p>
+      <w:pPr>
+        <w:rPr>
+          <w:rFonts w:ascii="Segoe UI Emoji" w:hAnsi="Segoe UI Emoji" w:cs="Segoe UI Emoji"/>
+          <w:b/>
+          <w:bCs/>
+        </w:rPr>
+      </w:pPr>
+    </w:p>
+    <w:p>
+      <w:pPr>
+        <w:rPr>
+          <w:rFonts w:ascii="Segoe UI Emoji" w:hAnsi="Segoe UI Emoji" w:cs="Segoe UI Emoji"/>
+          <w:b/>
+          <w:bCs/>
+        </w:rPr>
+      </w:pPr>
+    </w:p>
+    <w:p>
+      <w:pPr>
+        <w:rPr>
+          <w:rFonts w:ascii="Segoe UI Emoji" w:hAnsi="Segoe UI Emoji" w:cs="Segoe UI Emoji"/>
+          <w:b/>
+          <w:bCs/>
+        </w:rPr>
+      </w:pPr>
+    </w:p>
+    <w:p>
+      <w:pPr>
+        <w:rPr>
+          <w:rFonts w:ascii="Segoe UI Emoji" w:hAnsi="Segoe UI Emoji" w:cs="Segoe UI Emoji"/>
+          <w:b/>
+          <w:bCs/>
+        </w:rPr>
+      </w:pPr>
+    </w:p>
+    <w:p>
+      <w:pPr>
+        <w:rPr>
+          <w:rFonts w:ascii="Segoe UI Emoji" w:hAnsi="Segoe UI Emoji" w:cs="Segoe UI Emoji"/>
+          <w:b/>
+          <w:bCs/>
+        </w:rPr>
+      </w:pPr>
+    </w:p>
+    <w:p>
+      <w:pPr>
+        <w:rPr>
+          <w:rFonts w:ascii="Segoe UI Emoji" w:hAnsi="Segoe UI Emoji" w:cs="Segoe UI Emoji"/>
+          <w:b/>
+          <w:bCs/>
+        </w:rPr>
+      </w:pPr>
+    </w:p>
+    <w:p>
+      <w:pPr>
+        <w:rPr>
+          <w:rFonts w:ascii="Times New Roman" w:eastAsia="Times New Roman" w:hAnsi="Times New Roman" w:cs="Times New Roman"/>
+          <w:kern w:val="0"/>
+          <w:lang w:eastAsia="en-IN"/>
+          <w14:ligatures w14:val="none"/>
+        </w:rPr>
+      </w:pPr>
+      <w:r>
+        <w:rPr>
+          <w:rFonts w:ascii="Segoe UI Emoji" w:hAnsi="Segoe UI Emoji" w:cs="Segoe UI Emoji"/>
+          <w:b/>
+          <w:bCs/>
+        </w:rPr>
+        <w:lastRenderedPageBreak/>
+        <w:t>PAI_MONAI</w:t>
+      </w:r>
+      <w:r>
+        <w:rPr>
+          <w:rFonts w:ascii="Segoe UI Emoji" w:hAnsi="Segoe UI Emoji" w:cs="Segoe UI Emoji"/>
+          <w:b/>
+          <w:bCs/>
+        </w:rPr>
+        <w:t>.png</w:t>
+      </w:r>
+      <w:r>
+        <w:rPr>
+          <w:rFonts w:ascii="Segoe UI Emoji" w:hAnsi="Segoe UI Emoji" w:cs="Segoe UI Emoji"/>
+          <w:b/>
+          <w:bCs/>
+        </w:rPr>
+        <w:t xml:space="preserve"> for full dendritic run</w:t>
+      </w:r>
+      <w:r>
+        <w:rPr>
+          <w:rFonts w:ascii="Times New Roman" w:eastAsia="Times New Roman" w:hAnsi="Times New Roman" w:cs="Times New Roman"/>
+          <w:kern w:val="0"/>
+          <w:lang w:eastAsia="en-IN"/>
+          <w14:ligatures w14:val="none"/>
+        </w:rPr>
+        <w:t xml:space="preserve"> </w:t>
+      </w:r>
+      <w:r>
+        <w:rPr>
+          <w:rFonts w:ascii="Times New Roman" w:eastAsia="Times New Roman" w:hAnsi="Times New Roman" w:cs="Times New Roman"/>
+          <w:kern w:val="0"/>
+          <w:lang w:eastAsia="en-IN"/>
+          <w14:ligatures w14:val="none"/>
+        </w:rPr>
+        <w:t>(</w:t>
+      </w:r>
+      <w:r>
+        <w:rPr>
+          <w:rFonts w:ascii="Times New Roman" w:eastAsia="Times New Roman" w:hAnsi="Times New Roman" w:cs="Times New Roman"/>
+          <w:kern w:val="0"/>
+          <w:lang w:eastAsia="en-IN"/>
+          <w14:ligatures w14:val="none"/>
+        </w:rPr>
+        <w:t>train_dendritic_old.py</w:t>
+      </w:r>
+      <w:r>
+        <w:rPr>
+          <w:rFonts w:ascii="Times New Roman" w:eastAsia="Times New Roman" w:hAnsi="Times New Roman" w:cs="Times New Roman"/>
+          <w:kern w:val="0"/>
+          <w:lang w:eastAsia="en-IN"/>
+          <w14:ligatures w14:val="none"/>
+        </w:rPr>
+        <w:t>)</w:t>
+      </w:r>
+    </w:p>
+    <w:p>
+      <w:pPr>
+        <w:pStyle w:val="NormalWeb"/>
+      </w:pPr>
+    </w:p>
+    <w:p>
+      <w:pPr>
+        <w:pStyle w:val="NormalWeb"/>
+      </w:pPr>
+      <w:r>
+        <w:rPr>
+          <w:noProof/>
+        </w:rPr>
+        <w:drawing>
+          <wp:inline distT="0" distB="0" distL="0" distR="0" wp14:anchorId="30CEBB6C" wp14:editId="0F3E789B">
+            <wp:extent cx="7973855" cy="5932805"/>
+            <wp:effectExtent l="0" t="8255" r="0" b="0"/>
+            <wp:docPr id="3" name="Picture 3"/>
+            <wp:cNvGraphicFramePr>
+              <a:graphicFrameLocks xmlns:a="http://schemas.openxmlformats.org/drawingml/2006/main" noChangeAspect="1"/>
+            </wp:cNvGraphicFramePr>
+            <a:graphic xmlns:a="http://schemas.openxmlformats.org/drawingml/2006/main">
+              <a:graphicData uri="http://schemas.openxmlformats.org/drawingml/2006/picture">
+                <pic:pic xmlns:pic="http://schemas.openxmlformats.org/drawingml/2006/picture">
+                  <pic:nvPicPr>
+                    <pic:cNvPr id="0" name="Picture 1"/>
+                    <pic:cNvPicPr>
+                      <a:picLocks noChangeAspect="1" noChangeArrowheads="1"/>
+                    </pic:cNvPicPr>
+                  </pic:nvPicPr>
+                  <pic:blipFill>
+                    <a:blip r:embed="rId8">
+                      <a:extLst>
+                        <a:ext uri="{28A0092B-C50C-407E-A947-70E740481C1C}">
+                          <a14:useLocalDpi xmlns:a14="http://schemas.microsoft.com/office/drawing/2010/main" val="0"/>
+                        </a:ext>
+                      </a:extLst>
+                    </a:blip>
+                    <a:srcRect/>
+                    <a:stretch>
+                      <a:fillRect/>
+                    </a:stretch>
+                  </pic:blipFill>
+                  <pic:spPr bwMode="auto">
+                    <a:xfrm rot="5400000">
+                      <a:off x="0" y="0"/>
+                      <a:ext cx="8032019" cy="5976081"/>
+                    </a:xfrm>
+                    <a:prstGeom prst="rect">
+                      <a:avLst/>
+                    </a:prstGeom>
+                    <a:noFill/>
+                    <a:ln>
+                      <a:noFill/>
+                    </a:ln>
+                  </pic:spPr>
+                </pic:pic>
+              </a:graphicData>
+            </a:graphic>
+          </wp:inline>
+        </w:drawing>
+      </w:r>
+    </w:p>
+    <w:p>
+      <w:pPr>
+        <w:rPr>
+          <w:rFonts w:ascii="Times New Roman" w:eastAsia="Times New Roman" w:hAnsi="Times New Roman" w:cs="Times New Roman"/>
+          <w:kern w:val="0"/>
+          <w:lang w:eastAsia="en-IN"/>
+          <w14:ligatures w14:val="none"/>
+        </w:rPr>
+      </w:pPr>
+      <w:r>
+        <w:rPr>
+          <w:rFonts w:ascii="Segoe UI Emoji" w:hAnsi="Segoe UI Emoji" w:cs="Segoe UI Emoji"/>
+          <w:b/>
+          <w:bCs/>
+        </w:rPr>
+        <w:lastRenderedPageBreak/>
+        <w:t xml:space="preserve">PAI_MONAI.png for </w:t>
+      </w:r>
+      <w:r>
+        <w:rPr>
+          <w:rFonts w:ascii="Segoe UI Emoji" w:hAnsi="Segoe UI Emoji" w:cs="Segoe UI Emoji"/>
+          <w:b/>
+          <w:bCs/>
+        </w:rPr>
+        <w:t>compressed</w:t>
+      </w:r>
+      <w:r>
+        <w:rPr>
+          <w:rFonts w:ascii="Segoe UI Emoji" w:hAnsi="Segoe UI Emoji" w:cs="Segoe UI Emoji"/>
+          <w:b/>
+          <w:bCs/>
+        </w:rPr>
+        <w:t xml:space="preserve"> dendritic run</w:t>
+      </w:r>
+      <w:r>
+        <w:rPr>
+          <w:rFonts w:ascii="Times New Roman" w:eastAsia="Times New Roman" w:hAnsi="Times New Roman" w:cs="Times New Roman"/>
+          <w:kern w:val="0"/>
+          <w:lang w:eastAsia="en-IN"/>
+          <w14:ligatures w14:val="none"/>
+        </w:rPr>
+        <w:t xml:space="preserve"> </w:t>
+      </w:r>
+      <w:r>
+        <w:rPr>
+          <w:rFonts w:ascii="Times New Roman" w:eastAsia="Times New Roman" w:hAnsi="Times New Roman" w:cs="Times New Roman"/>
+          <w:kern w:val="0"/>
+          <w:lang w:eastAsia="en-IN"/>
+          <w14:ligatures w14:val="none"/>
+        </w:rPr>
+        <w:t>(</w:t>
+      </w:r>
+      <w:r>
+        <w:rPr>
+          <w:rFonts w:ascii="Times New Roman" w:eastAsia="Times New Roman" w:hAnsi="Times New Roman" w:cs="Times New Roman"/>
+          <w:kern w:val="0"/>
+          <w:lang w:eastAsia="en-IN"/>
+          <w14:ligatures w14:val="none"/>
+        </w:rPr>
+        <w:t>train_dendritic_old_compressed.py</w:t>
+      </w:r>
+      <w:r>
+        <w:rPr>
+          <w:rFonts w:ascii="Times New Roman" w:eastAsia="Times New Roman" w:hAnsi="Times New Roman" w:cs="Times New Roman"/>
+          <w:kern w:val="0"/>
+          <w:lang w:eastAsia="en-IN"/>
+          <w14:ligatures w14:val="none"/>
+        </w:rPr>
+        <w:t>)</w:t>
+      </w:r>
+    </w:p>
+    <w:p>
+      <w:pPr>
+        <w:rPr>
+          <w:rFonts w:ascii="Segoe UI Emoji" w:hAnsi="Segoe UI Emoji" w:cs="Segoe UI Emoji"/>
+          <w:b/>
+          <w:bCs/>
+          <w:highlight w:val="yellow"/>
+        </w:rPr>
+      </w:pPr>
+      <w:r>
+        <w:rPr>
+          <w:rFonts w:ascii="Segoe UI Emoji" w:hAnsi="Segoe UI Emoji" w:cs="Segoe UI Emoji"/>
+          <w:b/>
+          <w:bCs/>
+          <w:noProof/>
+        </w:rPr>
+        <w:drawing>
+          <wp:inline distT="0" distB="0" distL="0" distR="0" wp14:anchorId="202C2462" wp14:editId="0F4B2BBA">
+            <wp:extent cx="8479155" cy="6052487"/>
+            <wp:effectExtent l="0" t="5715" r="0" b="0"/>
+            <wp:docPr id="8" name="Picture 8" descr="A graph of a graph&#10;&#10;AI-generated content may be incorrect."/>
+            <wp:cNvGraphicFramePr>
+              <a:graphicFrameLocks xmlns:a="http://schemas.openxmlformats.org/drawingml/2006/main" noChangeAspect="1"/>
+            </wp:cNvGraphicFramePr>
+            <a:graphic xmlns:a="http://schemas.openxmlformats.org/drawingml/2006/main">
+              <a:graphicData uri="http://schemas.openxmlformats.org/drawingml/2006/picture">
+                <pic:pic xmlns:pic="http://schemas.openxmlformats.org/drawingml/2006/picture">
+                  <pic:nvPicPr>
+                    <pic:cNvPr id="8" name="Picture 8" descr="A graph of a graph&#10;&#10;AI-generated content may be incorrect."/>
                     <pic:cNvPicPr/>
                   </pic:nvPicPr>
                   <pic:blipFill>
-                    <a:blip r:embed="rId5"/>
+                    <a:blip r:embed="rId9" cstate="print">
+                      <a:extLst>
+                        <a:ext uri="{28A0092B-C50C-407E-A947-70E740481C1C}">
+                          <a14:useLocalDpi xmlns:a14="http://schemas.microsoft.com/office/drawing/2010/main" val="0"/>
+                        </a:ext>
+                      </a:extLst>
+                    </a:blip>
                     <a:stretch>
                       <a:fillRect/>
                     </a:stretch>
                   </pic:blipFill>
                   <pic:spPr>
-                    <a:xfrm>
+                    <a:xfrm rot="5400000">
                       <a:off x="0" y="0"/>
-                      <a:ext cx="2650105" cy="1766638"/>
+                      <a:ext cx="8494474" cy="6063422"/>
                     </a:xfrm>
                     <a:prstGeom prst="rect">
                       <a:avLst/>
@@ -2770,189 +3211,6 @@
           </wp:inline>
         </w:drawing>
       </w:r>
-      <w:r>
-        <w:rPr>
-          <w:rFonts w:ascii="Segoe UI Emoji" w:hAnsi="Segoe UI Emoji" w:cs="Segoe UI Emoji"/>
-          <w:noProof/>
-        </w:rPr>
-        <w:drawing>
-          <wp:inline distT="0" distB="0" distL="0" distR="0" wp14:anchorId="34F4C1C3" wp14:editId="045BDC02">
-            <wp:extent cx="2634018" cy="1755915"/>
-            <wp:effectExtent l="0" t="0" r="0" b="0"/>
-            <wp:docPr id="2" name="Picture 2"/>
-            <wp:cNvGraphicFramePr>
-              <a:graphicFrameLocks xmlns:a="http://schemas.openxmlformats.org/drawingml/2006/main" noChangeAspect="1"/>
-            </wp:cNvGraphicFramePr>
-            <a:graphic xmlns:a="http://schemas.openxmlformats.org/drawingml/2006/main">
-              <a:graphicData uri="http://schemas.openxmlformats.org/drawingml/2006/picture">
-                <pic:pic xmlns:pic="http://schemas.openxmlformats.org/drawingml/2006/picture">
-                  <pic:nvPicPr>
-                    <pic:cNvPr id="1" name=""/>
-                    <pic:cNvPicPr/>
-                  </pic:nvPicPr>
-                  <pic:blipFill>
-                    <a:blip r:embed="rId6"/>
-                    <a:stretch>
-                      <a:fillRect/>
-                    </a:stretch>
-                  </pic:blipFill>
-                  <pic:spPr>
-                    <a:xfrm>
-                      <a:off x="0" y="0"/>
-                      <a:ext cx="2653680" cy="1769022"/>
-                    </a:xfrm>
-                    <a:prstGeom prst="rect">
-                      <a:avLst/>
-                    </a:prstGeom>
-                  </pic:spPr>
-                </pic:pic>
-              </a:graphicData>
-            </a:graphic>
-          </wp:inline>
-        </w:drawing>
-      </w:r>
-    </w:p>
-    <w:p>
-      <w:pPr>
-        <w:ind w:left="720"/>
-        <w:rPr>
-          <w:rFonts w:ascii="Segoe UI Emoji" w:hAnsi="Segoe UI Emoji" w:cs="Segoe UI Emoji"/>
-        </w:rPr>
-      </w:pPr>
-    </w:p>
-    <w:p>
-      <w:pPr>
-        <w:numPr>
-          <w:ilvl w:val="0"/>
-          <w:numId w:val="30"/>
-        </w:numPr>
-        <w:rPr>
-          <w:rFonts w:ascii="Segoe UI Emoji" w:hAnsi="Segoe UI Emoji" w:cs="Segoe UI Emoji"/>
-        </w:rPr>
-      </w:pPr>
-      <w:r>
-        <w:rPr>
-          <w:rFonts w:ascii="Segoe UI Emoji" w:hAnsi="Segoe UI Emoji" w:cs="Segoe UI Emoji"/>
-        </w:rPr>
-        <w:t xml:space="preserve">Parameter count comparison </w:t>
-      </w:r>
-      <w:r>
-        <w:rPr>
-          <w:rFonts w:ascii="Segoe UI Emoji" w:hAnsi="Segoe UI Emoji" w:cs="Segoe UI Emoji"/>
-        </w:rPr>
-        <w:t>(present in root)</w:t>
-      </w:r>
-    </w:p>
-    <w:p>
-      <w:pPr>
-        <w:ind w:left="720"/>
-        <w:rPr>
-          <w:rFonts w:ascii="Segoe UI Emoji" w:hAnsi="Segoe UI Emoji" w:cs="Segoe UI Emoji"/>
-        </w:rPr>
-      </w:pPr>
-      <w:r>
-        <w:rPr>
-          <w:rFonts w:ascii="Segoe UI Emoji" w:hAnsi="Segoe UI Emoji" w:cs="Segoe UI Emoji"/>
-        </w:rPr>
-        <w:t>Run compare_models.py from root directory</w:t>
-      </w:r>
-    </w:p>
-    <w:p>
-      <w:pPr>
-        <w:ind w:left="720"/>
-        <w:rPr>
-          <w:rFonts w:ascii="Segoe UI Emoji" w:hAnsi="Segoe UI Emoji" w:cs="Segoe UI Emoji"/>
-        </w:rPr>
-      </w:pPr>
-      <w:r>
-        <w:rPr>
-          <w:rFonts w:ascii="Segoe UI Emoji" w:hAnsi="Segoe UI Emoji" w:cs="Segoe UI Emoji"/>
-        </w:rPr>
-        <w:t>Perforated-MONAI\model_comparison.csv</w:t>
-      </w:r>
-    </w:p>
-    <w:p>
-      <w:pPr>
-        <w:ind w:left="720"/>
-        <w:rPr>
-          <w:rFonts w:ascii="Segoe UI Emoji" w:hAnsi="Segoe UI Emoji" w:cs="Segoe UI Emoji"/>
-        </w:rPr>
-      </w:pPr>
-    </w:p>
-    <w:p>
-      <w:pPr>
-        <w:numPr>
-          <w:ilvl w:val="0"/>
-          <w:numId w:val="30"/>
-        </w:numPr>
-        <w:rPr>
-          <w:rFonts w:ascii="Segoe UI Emoji" w:hAnsi="Segoe UI Emoji" w:cs="Segoe UI Emoji"/>
-        </w:rPr>
-      </w:pPr>
-      <w:r>
-        <w:rPr>
-          <w:rFonts w:ascii="Segoe UI Emoji" w:hAnsi="Segoe UI Emoji" w:cs="Segoe UI Emoji"/>
-        </w:rPr>
-        <w:t>Training curves screenshot from W&amp;B</w:t>
-      </w:r>
-      <w:r>
-        <w:rPr>
-          <w:rFonts w:ascii="Segoe UI Emoji" w:hAnsi="Segoe UI Emoji" w:cs="Segoe UI Emoji"/>
-        </w:rPr>
-        <w:t xml:space="preserve"> and epochs plo</w:t>
-      </w:r>
-      <w:r>
-        <w:rPr>
-          <w:rFonts w:ascii="Segoe UI Emoji" w:hAnsi="Segoe UI Emoji" w:cs="Segoe UI Emoji"/>
-        </w:rPr>
-        <w:t>t</w:t>
-      </w:r>
-    </w:p>
-    <w:p>
-      <w:pPr>
-        <w:ind w:left="360" w:firstLine="360"/>
-        <w:rPr>
-          <w:rFonts w:ascii="Segoe UI Emoji" w:hAnsi="Segoe UI Emoji" w:cs="Segoe UI Emoji"/>
-        </w:rPr>
-      </w:pPr>
-      <w:r>
-        <w:rPr>
-          <w:rFonts w:ascii="Segoe UI Emoji" w:hAnsi="Segoe UI Emoji" w:cs="Segoe UI Emoji"/>
-        </w:rPr>
-        <w:t>D:\Hackathons\Perforated-MONAI\W&amp;B_Reports</w:t>
-      </w:r>
-    </w:p>
-    <w:p>
-      <w:pPr>
-        <w:ind w:left="360" w:firstLine="360"/>
-        <w:rPr>
-          <w:rFonts w:ascii="Segoe UI Emoji" w:hAnsi="Segoe UI Emoji" w:cs="Segoe UI Emoji"/>
-        </w:rPr>
-      </w:pPr>
-    </w:p>
-    <w:p>
-      <w:pPr>
-        <w:numPr>
-          <w:ilvl w:val="0"/>
-          <w:numId w:val="30"/>
-        </w:numPr>
-        <w:rPr>
-          <w:rFonts w:ascii="Segoe UI Emoji" w:hAnsi="Segoe UI Emoji" w:cs="Segoe UI Emoji"/>
-        </w:rPr>
-      </w:pPr>
-      <w:r>
-        <w:rPr>
-          <w:rFonts w:ascii="Segoe UI Emoji" w:hAnsi="Segoe UI Emoji" w:cs="Segoe UI Emoji"/>
-        </w:rPr>
-        <w:t>To reproduce experiments, see HOW_TO_RUN_THIS.TXT in the project root.</w:t>
-      </w:r>
-    </w:p>
-    <w:p>
-      <w:pPr>
-        <w:rPr>
-          <w:rFonts w:ascii="Segoe UI Emoji" w:hAnsi="Segoe UI Emoji" w:cs="Segoe UI Emoji"/>
-        </w:rPr>
-      </w:pPr>
     </w:p>
     <w:p>
       <w:pPr>
@@ -2961,105 +3219,6 @@
           <w:b/>
           <w:bCs/>
           <w:highlight w:val="yellow"/>
-        </w:rPr>
-      </w:pPr>
-    </w:p>
-    <w:p>
-      <w:pPr>
-        <w:rPr>
-          <w:rFonts w:ascii="Segoe UI Emoji" w:hAnsi="Segoe UI Emoji" w:cs="Segoe UI Emoji"/>
-          <w:b/>
-          <w:bCs/>
-          <w:highlight w:val="yellow"/>
-        </w:rPr>
-      </w:pPr>
-    </w:p>
-    <w:p>
-      <w:pPr>
-        <w:rPr>
-          <w:rFonts w:ascii="Segoe UI Emoji" w:hAnsi="Segoe UI Emoji" w:cs="Segoe UI Emoji"/>
-          <w:b/>
-          <w:bCs/>
-          <w:highlight w:val="yellow"/>
-        </w:rPr>
-      </w:pPr>
-    </w:p>
-    <w:p>
-      <w:pPr>
-        <w:rPr>
-          <w:rFonts w:ascii="Segoe UI Emoji" w:hAnsi="Segoe UI Emoji" w:cs="Segoe UI Emoji"/>
-          <w:b/>
-          <w:bCs/>
-          <w:highlight w:val="yellow"/>
-        </w:rPr>
-      </w:pPr>
-    </w:p>
-    <w:p>
-      <w:pPr>
-        <w:rPr>
-          <w:rFonts w:ascii="Segoe UI Emoji" w:hAnsi="Segoe UI Emoji" w:cs="Segoe UI Emoji"/>
-          <w:b/>
-          <w:bCs/>
-          <w:highlight w:val="yellow"/>
-        </w:rPr>
-      </w:pPr>
-    </w:p>
-    <w:p>
-      <w:pPr>
-        <w:rPr>
-          <w:rFonts w:ascii="Segoe UI Emoji" w:hAnsi="Segoe UI Emoji" w:cs="Segoe UI Emoji"/>
-          <w:b/>
-          <w:bCs/>
-          <w:highlight w:val="yellow"/>
-        </w:rPr>
-      </w:pPr>
-    </w:p>
-    <w:p>
-      <w:pPr>
-        <w:rPr>
-          <w:rFonts w:ascii="Segoe UI Emoji" w:hAnsi="Segoe UI Emoji" w:cs="Segoe UI Emoji"/>
-          <w:b/>
-          <w:bCs/>
-          <w:highlight w:val="yellow"/>
-        </w:rPr>
-      </w:pPr>
-    </w:p>
-    <w:p>
-      <w:pPr>
-        <w:rPr>
-          <w:rFonts w:ascii="Segoe UI Emoji" w:hAnsi="Segoe UI Emoji" w:cs="Segoe UI Emoji"/>
-          <w:b/>
-          <w:bCs/>
-          <w:highlight w:val="yellow"/>
-        </w:rPr>
-      </w:pPr>
-    </w:p>
-    <w:p>
-      <w:pPr>
-        <w:rPr>
-          <w:rFonts w:ascii="Segoe UI Emoji" w:hAnsi="Segoe UI Emoji" w:cs="Segoe UI Emoji"/>
-          <w:b/>
-          <w:bCs/>
-          <w:highlight w:val="yellow"/>
-        </w:rPr>
-      </w:pPr>
-    </w:p>
-    <w:p>
-      <w:pPr>
-        <w:rPr>
-          <w:rFonts w:ascii="Segoe UI Emoji" w:hAnsi="Segoe UI Emoji" w:cs="Segoe UI Emoji"/>
-          <w:b/>
-          <w:bCs/>
-          <w:highlight w:val="yellow"/>
-        </w:rPr>
-      </w:pPr>
-    </w:p>
-    <w:p>
-      <w:pPr>
-        <w:rPr>
-          <w:rFonts w:ascii="Segoe UI Emoji" w:hAnsi="Segoe UI Emoji" w:cs="Segoe UI Emoji"/>
-          <w:b/>
-          <w:bCs/>
         </w:rPr>
       </w:pPr>
       <w:r>
@@ -3409,7 +3568,19 @@
         <w:rPr>
           <w:rFonts w:ascii="Segoe UI Emoji" w:hAnsi="Segoe UI Emoji"/>
         </w:rPr>
-        <w:t xml:space="preserve"> +29% relative Dice improvement with no increase in base parameters</w:t>
+        <w:t xml:space="preserve"> +</w:t>
+      </w:r>
+      <w:r>
+        <w:rPr>
+          <w:rFonts w:ascii="Segoe UI Emoji" w:hAnsi="Segoe UI Emoji"/>
+        </w:rPr>
+        <w:t>47.3</w:t>
+      </w:r>
+      <w:r>
+        <w:rPr>
+          <w:rFonts w:ascii="Segoe UI Emoji" w:hAnsi="Segoe UI Emoji"/>
+        </w:rPr>
+        <w:t>% relative Dice improvement with no increase in base parameters</w:t>
       </w:r>
     </w:p>
     <w:p>
@@ -3452,7 +3623,19 @@
         <w:rPr>
           <w:rFonts w:ascii="Segoe UI Emoji" w:hAnsi="Segoe UI Emoji"/>
         </w:rPr>
-        <w:t xml:space="preserve"> +19% relative Dice improvement, recovering performance lost due to architectural compression</w:t>
+        <w:t xml:space="preserve"> +</w:t>
+      </w:r>
+      <w:r>
+        <w:rPr>
+          <w:rFonts w:ascii="Segoe UI Emoji" w:hAnsi="Segoe UI Emoji"/>
+        </w:rPr>
+        <w:t>15.9</w:t>
+      </w:r>
+      <w:r>
+        <w:rPr>
+          <w:rFonts w:ascii="Segoe UI Emoji" w:hAnsi="Segoe UI Emoji"/>
+        </w:rPr>
+        <w:t>% relative Dice improvement, recovering performance lost due to architectural compression</w:t>
       </w:r>
     </w:p>
     <w:p>
@@ -3501,22 +3684,22 @@
 <w:numbering xmlns:wpc="http://schemas.microsoft.com/office/word/2010/wordprocessingCanvas" xmlns:cx="http://schemas.microsoft.com/office/drawing/2014/chartex" xmlns:cx1="http://schemas.microsoft.com/office/drawing/2015/9/8/chartex" xmlns:cx2="http://schemas.microsoft.com/office/drawing/2015/10/21/chartex" xmlns:cx3="http://schemas.microsoft.com/office/drawing/2016/5/9/chartex" xmlns:cx4="http://schemas.microsoft.com/office/drawing/2016/5/10/chartex" xmlns:cx5="http://schemas.microsoft.com/office/drawing/2016/5/11/chartex" xmlns:cx6="http://schemas.microsoft.com/office/drawing/2016/5/12/chartex" xmlns:cx7="http://schemas.microsoft.com/office/drawing/2016/5/13/chartex" xmlns:cx8="http://schemas.microsoft.com/office/drawing/2016/5/14/chartex" xmlns:mc="http://schemas.openxmlformats.org/markup-compatibility/2006" xmlns:aink="http://schemas.microsoft.com/office/drawing/2016/ink" xmlns:am3d="http://schemas.microsoft.com/office/drawing/2017/model3d" xmlns:o="urn:schemas-microsoft-com:office:office" xmlns:oel="http://schemas.microsoft.com/office/2019/extlst" xmlns:r="http://schemas.openxmlformats.org/officeDocument/2006/relationships" xmlns:m="http://schemas.openxmlformats.org/officeDocument/2006/math" xmlns:v="urn:schemas-microsoft-com:vml" xmlns:wp14="http://schemas.microsoft.com/office/word/2010/wordprocessingDrawing" xmlns:wp="http://schemas.openxmlformats.org/drawingml/2006/wordprocessingDrawing" xmlns:w10="urn:schemas-microsoft-com:office:word" xmlns:w="http://schemas.openxmlformats.org/wordprocessingml/2006/main" xmlns:w14="http://schemas.microsoft.com/office/word/2010/wordml" xmlns:w15="http://schemas.microsoft.com/office/word/2012/wordml" xmlns:w16cex="http://schemas.microsoft.com/office/word/2018/wordml/cex" xmlns:w16cid="http://schemas.microsoft.com/office/word/2016/wordml/cid" xmlns:w16="http://schemas.microsoft.com/office/word/2018/wordml" xmlns:w16sdtdh="http://schemas.microsoft.com/office/word/2020/wordml/sdtdatahash" xmlns:w16se="http://schemas.microsoft.com/office/word/2015/wordml/symex" xmlns:wpg="http://schemas.microsoft.com/office/word/2010/wordprocessingGroup" xmlns:wpi="http://schemas.microsoft.com/office/word/2010/wordprocessingInk" xmlns:wne="http://schemas.microsoft.com/office/word/2006/wordml" xmlns:wps="http://schemas.microsoft.com/office/word/2010/wordprocessingShape" mc:Ignorable="w14 w15 w16se w16cid w16 w16cex w16sdtdh wp14">
   <w:numPicBullet w:numPicBulletId="0">
     <w:pict>
-      <v:rect id="_x0000_i1046" style="width:0;height:1.5pt" o:hralign="center" o:bullet="t" o:hrstd="t" o:hr="t" fillcolor="#a0a0a0" stroked="f"/>
+      <v:rect id="_x0000_i1210" style="width:0;height:1.5pt" o:hralign="center" o:bullet="t" o:hrstd="t" o:hr="t" fillcolor="#a0a0a0" stroked="f"/>
     </w:pict>
   </w:numPicBullet>
   <w:numPicBullet w:numPicBulletId="1">
     <w:pict>
-      <v:rect id="_x0000_i1047" style="width:0;height:1.5pt" o:hralign="center" o:bullet="t" o:hrstd="t" o:hr="t" fillcolor="#a0a0a0" stroked="f"/>
+      <v:rect id="_x0000_i1211" style="width:0;height:1.5pt" o:hralign="center" o:bullet="t" o:hrstd="t" o:hr="t" fillcolor="#a0a0a0" stroked="f"/>
     </w:pict>
   </w:numPicBullet>
   <w:numPicBullet w:numPicBulletId="2">
     <w:pict>
-      <v:rect id="_x0000_i1048" style="width:0;height:1.5pt" o:hralign="center" o:bullet="t" o:hrstd="t" o:hr="t" fillcolor="#a0a0a0" stroked="f"/>
+      <v:rect id="_x0000_i1212" style="width:0;height:1.5pt" o:hralign="center" o:bullet="t" o:hrstd="t" o:hr="t" fillcolor="#a0a0a0" stroked="f"/>
     </w:pict>
   </w:numPicBullet>
   <w:numPicBullet w:numPicBulletId="3">
     <w:pict>
-      <v:rect id="_x0000_i1049" style="width:0;height:1.5pt" o:hralign="center" o:bullet="t" o:hrstd="t" o:hr="t" fillcolor="#a0a0a0" stroked="f"/>
+      <v:rect id="_x0000_i1213" style="width:0;height:1.5pt" o:hralign="center" o:bullet="t" o:hrstd="t" o:hr="t" fillcolor="#a0a0a0" stroked="f"/>
     </w:pict>
   </w:numPicBullet>
   <w:abstractNum w:abstractNumId="0" w15:restartNumberingAfterBreak="0">
@@ -9304,7 +9487,6 @@
   <w:style w:type="character" w:default="1" w:styleId="DefaultParagraphFont">
     <w:name w:val="Default Paragraph Font"/>
     <w:uiPriority w:val="1"/>
-    <w:semiHidden/>
     <w:unhideWhenUsed/>
   </w:style>
   <w:style w:type="table" w:default="1" w:styleId="TableNormal">
@@ -9964,4 +10146,16 @@
     </a:ext>
   </a:extLst>
 </a:theme>
+</file>
+
+<file path=customXml/item1.xml><?xml version="1.0" encoding="utf-8"?>
+<b:Sources xmlns:b="http://schemas.openxmlformats.org/officeDocument/2006/bibliography" xmlns="http://schemas.openxmlformats.org/officeDocument/2006/bibliography" SelectedStyle="\APASixthEditionOfficeOnline.xsl" StyleName="APA" Version="6"/>
+</file>
+
+<file path=customXml/itemProps1.xml><?xml version="1.0" encoding="utf-8"?>
+<ds:datastoreItem xmlns:ds="http://schemas.openxmlformats.org/officeDocument/2006/customXml" ds:itemID="{DD92D704-B26A-4408-829B-1EFED38CF24B}">
+  <ds:schemaRefs>
+    <ds:schemaRef ds:uri="http://schemas.openxmlformats.org/officeDocument/2006/bibliography"/>
+  </ds:schemaRefs>
+</ds:datastoreItem>
 </file>
</xml_diff>